<commit_message>
AI cars can drive around track
Need to add or fix the camera to follow the race cars around the track. Need to adjust the breaking on the cars so that they don't come off the track when corning.
</commit_message>
<xml_diff>
--- a/Final Year Project Report.docx
+++ b/Final Year Project Report.docx
@@ -13,6 +13,7 @@
           <w:docPartUnique/>
         </w:docPartObj>
       </w:sdtPr>
+      <w:sdtEndPr/>
       <w:sdtContent>
         <w:p>
           <w:pPr>
@@ -143,6 +144,7 @@
                                     <w:dataBinding w:prefixMappings="xmlns:ns0='http://purl.org/dc/elements/1.1/' xmlns:ns1='http://schemas.openxmlformats.org/package/2006/metadata/core-properties' " w:xpath="/ns1:coreProperties[1]/ns0:creator[1]" w:storeItemID="{6C3C8BC8-F283-45AE-878A-BAB7291924A1}"/>
                                     <w:text/>
                                   </w:sdtPr>
+                                  <w:sdtEndPr/>
                                   <w:sdtContent>
                                     <w:p>
                                       <w:pPr>
@@ -183,6 +185,7 @@
                                       <w:dataBinding w:prefixMappings="xmlns:ns0='http://schemas.openxmlformats.org/officeDocument/2006/extended-properties' " w:xpath="/ns0:Properties[1]/ns0:Company[1]" w:storeItemID="{6668398D-A668-4E3E-A5EB-62B293D839F1}"/>
                                       <w:text/>
                                     </w:sdtPr>
+                                    <w:sdtEndPr/>
                                     <w:sdtContent>
                                       <w:r>
                                         <w:rPr>
@@ -211,6 +214,7 @@
                                       <w:dataBinding w:prefixMappings="xmlns:ns0='http://schemas.microsoft.com/office/2006/coverPageProps' " w:xpath="/ns0:CoverPageProperties[1]/ns0:CompanyAddress[1]" w:storeItemID="{55AF091B-3C7A-41E3-B477-F2FDAA23CFDA}"/>
                                       <w:text/>
                                     </w:sdtPr>
+                                    <w:sdtEndPr/>
                                     <w:sdtContent>
                                       <w:r>
                                         <w:rPr>
@@ -280,6 +284,7 @@
                                     <w:dataBinding w:prefixMappings="xmlns:ns0='http://purl.org/dc/elements/1.1/' xmlns:ns1='http://schemas.openxmlformats.org/package/2006/metadata/core-properties' " w:xpath="/ns1:coreProperties[1]/ns0:title[1]" w:storeItemID="{6C3C8BC8-F283-45AE-878A-BAB7291924A1}"/>
                                     <w:text/>
                                   </w:sdtPr>
+                                  <w:sdtEndPr/>
                                   <w:sdtContent>
                                     <w:p>
                                       <w:pPr>
@@ -502,6 +507,13 @@
     </w:sdt>
     <w:sdt>
       <w:sdtPr>
+        <w:rPr>
+          <w:rFonts w:asciiTheme="minorHAnsi" w:eastAsiaTheme="minorHAnsi" w:hAnsiTheme="minorHAnsi" w:cstheme="minorBidi"/>
+          <w:color w:val="auto"/>
+          <w:sz w:val="22"/>
+          <w:szCs w:val="22"/>
+          <w:lang w:val="en-GB"/>
+        </w:rPr>
         <w:id w:val="1114556649"/>
         <w:docPartObj>
           <w:docPartGallery w:val="Table of Contents"/>
@@ -510,14 +522,9 @@
       </w:sdtPr>
       <w:sdtEndPr>
         <w:rPr>
-          <w:rFonts w:asciiTheme="minorHAnsi" w:eastAsiaTheme="minorHAnsi" w:hAnsiTheme="minorHAnsi" w:cstheme="minorBidi"/>
           <w:b/>
           <w:bCs/>
           <w:noProof/>
-          <w:color w:val="auto"/>
-          <w:sz w:val="22"/>
-          <w:szCs w:val="22"/>
-          <w:lang w:val="en-GB"/>
         </w:rPr>
       </w:sdtEndPr>
       <w:sdtContent>
@@ -628,17 +635,291 @@
     </w:sdt>
     <w:p>
       <w:pPr>
+        <w:rPr>
+          <w:rFonts w:ascii="Arial" w:hAnsi="Arial" w:cs="Arial"/>
+        </w:rPr>
+      </w:pPr>
+      <w:r>
+        <w:rPr>
+          <w:rFonts w:ascii="Arial" w:hAnsi="Arial" w:cs="Arial"/>
+        </w:rPr>
+        <w:br w:type="page"/>
+      </w:r>
+    </w:p>
+    <w:p>
+      <w:pPr>
+        <w:rPr>
+          <w:rFonts w:ascii="Arial" w:hAnsi="Arial" w:cs="Arial"/>
+        </w:rPr>
+      </w:pPr>
+      <w:r>
+        <w:rPr>
+          <w:rFonts w:ascii="Arial" w:hAnsi="Arial" w:cs="Arial"/>
+        </w:rPr>
+        <w:lastRenderedPageBreak/>
+        <w:t>Games assets:</w:t>
+      </w:r>
+    </w:p>
+    <w:p>
+      <w:pPr>
+        <w:rPr>
+          <w:rFonts w:ascii="Arial" w:hAnsi="Arial" w:cs="Arial"/>
+        </w:rPr>
+      </w:pPr>
+      <w:r>
+        <w:rPr>
+          <w:noProof/>
+          <w:lang w:eastAsia="en-GB"/>
+        </w:rPr>
+        <w:drawing>
+          <wp:inline distT="0" distB="0" distL="0" distR="0" wp14:anchorId="21E014C5" wp14:editId="05D73516">
+            <wp:extent cx="4257675" cy="1905000"/>
+            <wp:effectExtent l="0" t="0" r="9525" b="0"/>
+            <wp:docPr id="2" name="Picture 2"/>
+            <wp:cNvGraphicFramePr>
+              <a:graphicFrameLocks xmlns:a="http://schemas.openxmlformats.org/drawingml/2006/main" noChangeAspect="1"/>
+            </wp:cNvGraphicFramePr>
+            <a:graphic xmlns:a="http://schemas.openxmlformats.org/drawingml/2006/main">
+              <a:graphicData uri="http://schemas.openxmlformats.org/drawingml/2006/picture">
+                <pic:pic xmlns:pic="http://schemas.openxmlformats.org/drawingml/2006/picture">
+                  <pic:nvPicPr>
+                    <pic:cNvPr id="1" name=""/>
+                    <pic:cNvPicPr/>
+                  </pic:nvPicPr>
+                  <pic:blipFill rotWithShape="1">
+                    <a:blip r:embed="rId7"/>
+                    <a:srcRect l="11135" t="11045" r="14580" b="27593"/>
+                    <a:stretch/>
+                  </pic:blipFill>
+                  <pic:spPr bwMode="auto">
+                    <a:xfrm>
+                      <a:off x="0" y="0"/>
+                      <a:ext cx="4257675" cy="1905000"/>
+                    </a:xfrm>
+                    <a:prstGeom prst="rect">
+                      <a:avLst/>
+                    </a:prstGeom>
+                    <a:ln>
+                      <a:noFill/>
+                    </a:ln>
+                    <a:extLst>
+                      <a:ext uri="{53640926-AAD7-44D8-BBD7-CCE9431645EC}">
+                        <a14:shadowObscured xmlns:a14="http://schemas.microsoft.com/office/drawing/2010/main"/>
+                      </a:ext>
+                    </a:extLst>
+                  </pic:spPr>
+                </pic:pic>
+              </a:graphicData>
+            </a:graphic>
+          </wp:inline>
+        </w:drawing>
+      </w:r>
+    </w:p>
+    <w:p>
+      <w:pPr>
+        <w:rPr>
+          <w:rFonts w:ascii="Arial" w:hAnsi="Arial" w:cs="Arial"/>
+        </w:rPr>
+      </w:pPr>
+      <w:r>
+        <w:rPr>
+          <w:noProof/>
+          <w:lang w:eastAsia="en-GB"/>
+        </w:rPr>
+        <w:drawing>
+          <wp:inline distT="0" distB="0" distL="0" distR="0" wp14:anchorId="13259E5F" wp14:editId="641C3605">
+            <wp:extent cx="4229100" cy="1847850"/>
+            <wp:effectExtent l="0" t="0" r="0" b="0"/>
+            <wp:docPr id="3" name="Picture 3"/>
+            <wp:cNvGraphicFramePr>
+              <a:graphicFrameLocks xmlns:a="http://schemas.openxmlformats.org/drawingml/2006/main" noChangeAspect="1"/>
+            </wp:cNvGraphicFramePr>
+            <a:graphic xmlns:a="http://schemas.openxmlformats.org/drawingml/2006/main">
+              <a:graphicData uri="http://schemas.openxmlformats.org/drawingml/2006/picture">
+                <pic:pic xmlns:pic="http://schemas.openxmlformats.org/drawingml/2006/picture">
+                  <pic:nvPicPr>
+                    <pic:cNvPr id="1" name=""/>
+                    <pic:cNvPicPr/>
+                  </pic:nvPicPr>
+                  <pic:blipFill rotWithShape="1">
+                    <a:blip r:embed="rId8"/>
+                    <a:srcRect l="11467" t="10432" r="14746" b="30047"/>
+                    <a:stretch/>
+                  </pic:blipFill>
+                  <pic:spPr bwMode="auto">
+                    <a:xfrm>
+                      <a:off x="0" y="0"/>
+                      <a:ext cx="4229100" cy="1847850"/>
+                    </a:xfrm>
+                    <a:prstGeom prst="rect">
+                      <a:avLst/>
+                    </a:prstGeom>
+                    <a:ln>
+                      <a:noFill/>
+                    </a:ln>
+                    <a:extLst>
+                      <a:ext uri="{53640926-AAD7-44D8-BBD7-CCE9431645EC}">
+                        <a14:shadowObscured xmlns:a14="http://schemas.microsoft.com/office/drawing/2010/main"/>
+                      </a:ext>
+                    </a:extLst>
+                  </pic:spPr>
+                </pic:pic>
+              </a:graphicData>
+            </a:graphic>
+          </wp:inline>
+        </w:drawing>
+      </w:r>
+    </w:p>
+    <w:p>
+      <w:pPr>
+        <w:rPr>
+          <w:rFonts w:ascii="Arial" w:hAnsi="Arial" w:cs="Arial"/>
+        </w:rPr>
+      </w:pPr>
+    </w:p>
+    <w:p>
+      <w:pPr>
+        <w:rPr>
+          <w:rFonts w:ascii="Arial" w:hAnsi="Arial" w:cs="Arial"/>
+        </w:rPr>
+      </w:pPr>
+      <w:r>
+        <w:rPr>
+          <w:rFonts w:ascii="Arial" w:hAnsi="Arial" w:cs="Arial"/>
+        </w:rPr>
+        <w:t>Created the waypoints for the AI cars to follow. Thursday 5</w:t>
+      </w:r>
+      <w:r>
+        <w:rPr>
+          <w:rFonts w:ascii="Arial" w:hAnsi="Arial" w:cs="Arial"/>
+          <w:vertAlign w:val="superscript"/>
+        </w:rPr>
+        <w:t>th</w:t>
+      </w:r>
+      <w:r>
+        <w:rPr>
+          <w:rFonts w:ascii="Arial" w:hAnsi="Arial" w:cs="Arial"/>
+        </w:rPr>
+        <w:t xml:space="preserve"> March 2020</w:t>
+      </w:r>
+    </w:p>
+    <w:p>
+      <w:pPr>
+        <w:rPr>
+          <w:rFonts w:ascii="Arial" w:hAnsi="Arial" w:cs="Arial"/>
+        </w:rPr>
+      </w:pPr>
+      <w:r>
+        <w:rPr>
+          <w:noProof/>
+          <w:lang w:eastAsia="en-GB"/>
+        </w:rPr>
+        <w:drawing>
+          <wp:inline distT="0" distB="0" distL="0" distR="0" wp14:anchorId="792A42D5" wp14:editId="669524E7">
+            <wp:extent cx="5731510" cy="3104515"/>
+            <wp:effectExtent l="0" t="0" r="2540" b="635"/>
+            <wp:docPr id="1" name="Picture 1"/>
+            <wp:cNvGraphicFramePr>
+              <a:graphicFrameLocks xmlns:a="http://schemas.openxmlformats.org/drawingml/2006/main" noChangeAspect="1"/>
+            </wp:cNvGraphicFramePr>
+            <a:graphic xmlns:a="http://schemas.openxmlformats.org/drawingml/2006/main">
+              <a:graphicData uri="http://schemas.openxmlformats.org/drawingml/2006/picture">
+                <pic:pic xmlns:pic="http://schemas.openxmlformats.org/drawingml/2006/picture">
+                  <pic:nvPicPr>
+                    <pic:cNvPr id="1" name=""/>
+                    <pic:cNvPicPr/>
+                  </pic:nvPicPr>
+                  <pic:blipFill>
+                    <a:blip r:embed="rId9"/>
+                    <a:stretch>
+                      <a:fillRect/>
+                    </a:stretch>
+                  </pic:blipFill>
+                  <pic:spPr>
+                    <a:xfrm>
+                      <a:off x="0" y="0"/>
+                      <a:ext cx="5731510" cy="3104515"/>
+                    </a:xfrm>
+                    <a:prstGeom prst="rect">
+                      <a:avLst/>
+                    </a:prstGeom>
+                  </pic:spPr>
+                </pic:pic>
+              </a:graphicData>
+            </a:graphic>
+          </wp:inline>
+        </w:drawing>
+      </w:r>
+    </w:p>
+    <w:p>
+      <w:pPr>
+        <w:rPr>
+          <w:rFonts w:ascii="Arial" w:hAnsi="Arial" w:cs="Arial"/>
+        </w:rPr>
+      </w:pPr>
+    </w:p>
+    <w:p>
+      <w:pPr>
+        <w:rPr>
+          <w:rFonts w:ascii="Arial" w:hAnsi="Arial" w:cs="Arial"/>
+        </w:rPr>
+      </w:pPr>
+      <w:r>
+        <w:rPr>
+          <w:rFonts w:ascii="Arial" w:hAnsi="Arial" w:cs="Arial"/>
+        </w:rPr>
+        <w:t>Wheel colliders Sunday 8</w:t>
+      </w:r>
+      <w:r>
+        <w:rPr>
+          <w:rFonts w:ascii="Arial" w:hAnsi="Arial" w:cs="Arial"/>
+          <w:vertAlign w:val="superscript"/>
+        </w:rPr>
+        <w:t>th</w:t>
+      </w:r>
+      <w:r>
+        <w:rPr>
+          <w:rFonts w:ascii="Arial" w:hAnsi="Arial" w:cs="Arial"/>
+        </w:rPr>
+        <w:t xml:space="preserve"> March 2020. So that the car turn and drive around the map.</w:t>
+      </w:r>
+    </w:p>
+    <w:p>
+      <w:pPr>
+        <w:rPr>
+          <w:rFonts w:ascii="Arial" w:hAnsi="Arial" w:cs="Arial"/>
+        </w:rPr>
+      </w:pPr>
+      <w:r>
+        <w:rPr>
+          <w:rFonts w:ascii="Arial" w:hAnsi="Arial" w:cs="Arial"/>
+        </w:rPr>
+        <w:lastRenderedPageBreak/>
+        <w:t>Monday 9</w:t>
+      </w:r>
+      <w:r>
+        <w:rPr>
+          <w:rFonts w:ascii="Arial" w:hAnsi="Arial" w:cs="Arial"/>
+          <w:vertAlign w:val="superscript"/>
+        </w:rPr>
+        <w:t>th</w:t>
+      </w:r>
+      <w:r>
+        <w:rPr>
+          <w:rFonts w:ascii="Arial" w:hAnsi="Arial" w:cs="Arial"/>
+        </w:rPr>
+        <w:t xml:space="preserve"> March: Implemented the code to allow the cars to drive to the nearest checkpoint but they currently cannot complete a full lap as they drive off the track and crash.</w:t>
+      </w:r>
+      <w:bookmarkStart w:id="0" w:name="_GoBack"/>
+      <w:bookmarkEnd w:id="0"/>
+    </w:p>
+    <w:p>
+      <w:pPr>
         <w:spacing w:after="0"/>
         <w:rPr>
           <w:rFonts w:ascii="Arial" w:hAnsi="Arial" w:cs="Arial"/>
         </w:rPr>
       </w:pPr>
-      <w:r>
-        <w:rPr>
-          <w:rFonts w:ascii="Arial" w:hAnsi="Arial" w:cs="Arial"/>
-        </w:rPr>
-        <w:br w:type="page"/>
-      </w:r>
     </w:p>
     <w:p>
       <w:pPr>
@@ -650,17 +931,16 @@
           <w:sz w:val="32"/>
         </w:rPr>
       </w:pPr>
-      <w:bookmarkStart w:id="0" w:name="_Toc31898103"/>
+      <w:bookmarkStart w:id="1" w:name="_Toc31898103"/>
       <w:r>
         <w:rPr>
           <w:rFonts w:ascii="Arial" w:hAnsi="Arial" w:cs="Arial"/>
           <w:b w:val="0"/>
           <w:sz w:val="32"/>
         </w:rPr>
-        <w:lastRenderedPageBreak/>
         <w:t>References:</w:t>
       </w:r>
-      <w:bookmarkEnd w:id="0"/>
+      <w:bookmarkEnd w:id="1"/>
     </w:p>
     <w:p>
       <w:pPr>
@@ -677,7 +957,7 @@
           <w:rFonts w:ascii="Arial" w:hAnsi="Arial" w:cs="Arial"/>
         </w:rPr>
       </w:pPr>
-      <w:hyperlink r:id="rId7" w:history="1">
+      <w:hyperlink r:id="rId10" w:history="1">
         <w:r>
           <w:rPr>
             <w:rStyle w:val="Hyperlink"/>
@@ -700,14 +980,7 @@
           <w:rFonts w:ascii="Arial" w:hAnsi="Arial" w:cs="Arial"/>
           <w:shd w:val="clear" w:color="auto" w:fill="FFFFFF"/>
         </w:rPr>
-        <w:t xml:space="preserve">Author: </w:t>
-      </w:r>
-      <w:r>
-        <w:rPr>
-          <w:rFonts w:ascii="Arial" w:hAnsi="Arial" w:cs="Arial"/>
-          <w:shd w:val="clear" w:color="auto" w:fill="FFFFFF"/>
-        </w:rPr>
-        <w:t>Abdul Rahim</w:t>
+        <w:t>Author: Abdul Rahim</w:t>
       </w:r>
     </w:p>
     <w:p>
@@ -759,7 +1032,7 @@
           <w:lang w:eastAsia="en-GB"/>
         </w:rPr>
       </w:pPr>
-      <w:hyperlink r:id="rId8" w:history="1">
+      <w:hyperlink r:id="rId11" w:history="1">
         <w:r>
           <w:rPr>
             <w:rStyle w:val="Hyperlink"/>
@@ -841,11 +1114,9 @@
           <w:lang w:eastAsia="en-GB"/>
         </w:rPr>
       </w:pPr>
-      <w:bookmarkStart w:id="1" w:name="_GoBack"/>
-      <w:bookmarkEnd w:id="1"/>
     </w:p>
     <w:sectPr>
-      <w:footerReference w:type="default" r:id="rId9"/>
+      <w:footerReference w:type="default" r:id="rId12"/>
       <w:pgSz w:w="11906" w:h="16838"/>
       <w:pgMar w:top="1440" w:right="1440" w:bottom="1440" w:left="1440" w:header="708" w:footer="708" w:gutter="0"/>
       <w:pgNumType w:start="0"/>
@@ -916,7 +1187,7 @@
           <w:rPr>
             <w:noProof/>
           </w:rPr>
-          <w:t>2</w:t>
+          <w:t>1</w:t>
         </w:r>
         <w:r>
           <w:rPr>
@@ -1804,7 +2075,7 @@
 </file>
 
 <file path=customXml/itemProps1.xml><?xml version="1.0" encoding="utf-8"?>
-<ds:datastoreItem xmlns:ds="http://schemas.openxmlformats.org/officeDocument/2006/customXml" ds:itemID="{09BC6C62-6E8E-4A0C-A8F2-9A138C62E9AF}">
+<ds:datastoreItem xmlns:ds="http://schemas.openxmlformats.org/officeDocument/2006/customXml" ds:itemID="{C6EDCCC9-CB89-4048-82A2-247098FD6334}">
   <ds:schemaRefs>
     <ds:schemaRef ds:uri="http://schemas.openxmlformats.org/officeDocument/2006/bibliography"/>
   </ds:schemaRefs>

</xml_diff>